<commit_message>
Updated reports and did another level 2.
</commit_message>
<xml_diff>
--- a/Algo and Login from Other/loginWalkthroughImages.docx
+++ b/Algo and Login from Other/loginWalkthroughImages.docx
@@ -4,54 +4,148 @@
   <w:body>
     <w:p>
       <w:r>
+        <w:drawing>
+          <wp:anchor distT="0" distB="0" distL="114300" distR="114300" simplePos="0" relativeHeight="251659264" behindDoc="0" locked="0" layoutInCell="1" allowOverlap="1" wp14:anchorId="165FEDF4" wp14:editId="52EE988F">
+            <wp:simplePos x="0" y="0"/>
+            <wp:positionH relativeFrom="column">
+              <wp:posOffset>3251945</wp:posOffset>
+            </wp:positionH>
+            <wp:positionV relativeFrom="paragraph">
+              <wp:posOffset>24709</wp:posOffset>
+            </wp:positionV>
+            <wp:extent cx="2540000" cy="889000"/>
+            <wp:effectExtent l="0" t="0" r="0" b="0"/>
+            <wp:wrapSquare wrapText="bothSides"/>
+            <wp:docPr id="2" name="Picture 2"/>
+            <wp:cNvGraphicFramePr>
+              <a:graphicFrameLocks xmlns:a="http://schemas.openxmlformats.org/drawingml/2006/main" noChangeAspect="1"/>
+            </wp:cNvGraphicFramePr>
+            <a:graphic xmlns:a="http://schemas.openxmlformats.org/drawingml/2006/main">
+              <a:graphicData uri="http://schemas.openxmlformats.org/drawingml/2006/picture">
+                <pic:pic xmlns:pic="http://schemas.openxmlformats.org/drawingml/2006/picture">
+                  <pic:nvPicPr>
+                    <pic:cNvPr id="1" name=""/>
+                    <pic:cNvPicPr/>
+                  </pic:nvPicPr>
+                  <pic:blipFill>
+                    <a:blip r:embed="rId4">
+                      <a:extLst>
+                        <a:ext uri="{28A0092B-C50C-407E-A947-70E740481C1C}">
+                          <a14:useLocalDpi xmlns:a14="http://schemas.microsoft.com/office/drawing/2010/main" val="0"/>
+                        </a:ext>
+                      </a:extLst>
+                    </a:blip>
+                    <a:stretch>
+                      <a:fillRect/>
+                    </a:stretch>
+                  </pic:blipFill>
+                  <pic:spPr>
+                    <a:xfrm>
+                      <a:off x="0" y="0"/>
+                      <a:ext cx="2540000" cy="889000"/>
+                    </a:xfrm>
+                    <a:prstGeom prst="rect">
+                      <a:avLst/>
+                    </a:prstGeom>
+                  </pic:spPr>
+                </pic:pic>
+              </a:graphicData>
+            </a:graphic>
+            <wp14:sizeRelH relativeFrom="page">
+              <wp14:pctWidth>0</wp14:pctWidth>
+            </wp14:sizeRelH>
+            <wp14:sizeRelV relativeFrom="page">
+              <wp14:pctHeight>0</wp14:pctHeight>
+            </wp14:sizeRelV>
+          </wp:anchor>
+        </w:drawing>
+      </w:r>
+      <w:r>
         <w:t>Upon opening it as assembly, I found the string "O2dl+".</w:t>
+      </w:r>
+      <w:r>
+        <w:t xml:space="preserve"> </w:t>
+      </w:r>
+      <w:r>
+        <w:t>I also found when running the program, it would output a slightly</w:t>
+      </w:r>
+      <w:r>
+        <w:t xml:space="preserve"> </w:t>
+      </w:r>
+      <w:r>
+        <w:t>altered string compared to the input I placed.</w:t>
+      </w:r>
+      <w:r>
+        <w:t xml:space="preserve"> i.e. “</w:t>
+      </w:r>
+      <w:proofErr w:type="spellStart"/>
+      <w:r>
+        <w:t>asdf</w:t>
+      </w:r>
+      <w:proofErr w:type="spellEnd"/>
+      <w:r>
+        <w:t>” produced “</w:t>
+      </w:r>
+      <w:proofErr w:type="spellStart"/>
+      <w:r>
+        <w:t>bteg</w:t>
+      </w:r>
+      <w:proofErr w:type="spellEnd"/>
+      <w:r>
+        <w:t>”</w:t>
+      </w:r>
+      <w:r>
+        <w:t xml:space="preserve"> There was also a function</w:t>
+      </w:r>
+      <w:r>
+        <w:t xml:space="preserve"> </w:t>
+      </w:r>
+      <w:r>
+        <w:t>called encryption. My first guess was it was some sort of Caesar cipher.</w:t>
+      </w:r>
+      <w:r>
+        <w:t xml:space="preserve"> </w:t>
+      </w:r>
+      <w:r>
+        <w:t>I then tested more outputs and realised the value of the output was one less</w:t>
+      </w:r>
+      <w:r>
+        <w:t xml:space="preserve"> </w:t>
+      </w:r>
+      <w:r>
+        <w:t>on the ASCII table. I then looked up the appropriate ASCII values and found</w:t>
+      </w:r>
+      <w:r>
+        <w:t xml:space="preserve"> </w:t>
+      </w:r>
+      <w:r>
+        <w:t>the corresponding values to be "N1ck*" surprisingly. It then also outputted</w:t>
+      </w:r>
+      <w:r>
+        <w:t xml:space="preserve"> </w:t>
+      </w:r>
+      <w:r>
+        <w:t>the flag flag{O2dl+}.</w:t>
       </w:r>
     </w:p>
     <w:p>
-      <w:r>
-        <w:t>I also found when running the program, it would output a slightly</w:t>
-      </w:r>
-    </w:p>
-    <w:p>
-      <w:r>
-        <w:t>altered string compared to the input I placed. There was also a function</w:t>
-      </w:r>
-    </w:p>
-    <w:p>
-      <w:r>
-        <w:t>called encryption. My first guess was it was some sort of Caesar cipher.</w:t>
-      </w:r>
-    </w:p>
-    <w:p>
-      <w:r>
-        <w:t>I then tested more outputs and realised the value of the output was one less</w:t>
-      </w:r>
-    </w:p>
-    <w:p>
-      <w:r>
-        <w:t>on the ASCII table. I then looked up the appropriate ASCII values and found</w:t>
-      </w:r>
-    </w:p>
-    <w:p>
-      <w:r>
-        <w:t>the corresponding values to be "N1ck*" surprisingly. It then also outputted</w:t>
-      </w:r>
-    </w:p>
-    <w:p>
-      <w:r>
-        <w:t>the flag flag{O2dl+}.</w:t>
-      </w:r>
       <w:bookmarkStart w:id="0" w:name="_GoBack"/>
-      <w:bookmarkEnd w:id="0"/>
-    </w:p>
-    <w:p/>
-    <w:p/>
-    <w:p>
-      <w:r>
+      <w:r>
+        <w:rPr>
+          <w:noProof/>
+        </w:rPr>
         <w:drawing>
-          <wp:inline distT="0" distB="0" distL="0" distR="0" wp14:anchorId="2BE4B17C" wp14:editId="783E9245">
-            <wp:extent cx="4876800" cy="4152900"/>
-            <wp:effectExtent l="0" t="0" r="0" b="0"/>
+          <wp:anchor distT="0" distB="0" distL="114300" distR="114300" simplePos="0" relativeHeight="251658240" behindDoc="0" locked="0" layoutInCell="1" allowOverlap="1" wp14:anchorId="75ED8AD8" wp14:editId="5C8E328C">
+            <wp:simplePos x="0" y="0"/>
+            <wp:positionH relativeFrom="column">
+              <wp:posOffset>1256306</wp:posOffset>
+            </wp:positionH>
+            <wp:positionV relativeFrom="paragraph">
+              <wp:posOffset>149474</wp:posOffset>
+            </wp:positionV>
+            <wp:extent cx="2875892" cy="2449002"/>
+            <wp:effectExtent l="0" t="0" r="0" b="2540"/>
+            <wp:wrapSquare wrapText="bothSides"/>
             <wp:docPr id="1" name="Picture 1"/>
             <wp:cNvGraphicFramePr>
               <a:graphicFrameLocks xmlns:a="http://schemas.openxmlformats.org/drawingml/2006/main" noChangeAspect="1"/>
@@ -64,7 +158,13 @@
                     <pic:cNvPicPr/>
                   </pic:nvPicPr>
                   <pic:blipFill>
-                    <a:blip r:embed="rId4"/>
+                    <a:blip r:embed="rId5">
+                      <a:extLst>
+                        <a:ext uri="{28A0092B-C50C-407E-A947-70E740481C1C}">
+                          <a14:useLocalDpi xmlns:a14="http://schemas.microsoft.com/office/drawing/2010/main" val="0"/>
+                        </a:ext>
+                      </a:extLst>
+                    </a:blip>
                     <a:stretch>
                       <a:fillRect/>
                     </a:stretch>
@@ -72,7 +172,7 @@
                   <pic:spPr>
                     <a:xfrm>
                       <a:off x="0" y="0"/>
-                      <a:ext cx="4876800" cy="4152900"/>
+                      <a:ext cx="2875892" cy="2449002"/>
                     </a:xfrm>
                     <a:prstGeom prst="rect">
                       <a:avLst/>
@@ -81,8 +181,33 @@
                 </pic:pic>
               </a:graphicData>
             </a:graphic>
-          </wp:inline>
+          </wp:anchor>
         </w:drawing>
+      </w:r>
+      <w:bookmarkEnd w:id="0"/>
+    </w:p>
+    <w:p/>
+    <w:p/>
+    <w:p/>
+    <w:p/>
+    <w:p/>
+    <w:p/>
+    <w:p/>
+    <w:p/>
+    <w:p/>
+    <w:p/>
+    <w:p/>
+    <w:p>
+      <w:pPr>
+        <w:tabs>
+          <w:tab w:val="left" w:pos="989"/>
+        </w:tabs>
+      </w:pPr>
+      <w:r>
+        <w:tab/>
+      </w:r>
+      <w:r>
+        <w:br w:type="textWrapping" w:clear="all"/>
       </w:r>
     </w:p>
     <w:sectPr>
@@ -492,6 +617,7 @@
   <w:style w:type="character" w:default="1" w:styleId="DefaultParagraphFont">
     <w:name w:val="Default Paragraph Font"/>
     <w:uiPriority w:val="1"/>
+    <w:semiHidden/>
     <w:unhideWhenUsed/>
   </w:style>
   <w:style w:type="table" w:default="1" w:styleId="TableNormal">

</xml_diff>